<commit_message>
Entrega Final - Lab 08
</commit_message>
<xml_diff>
--- a/Docs/Observaciones-Lab 8.docx
+++ b/Docs/Observaciones-Lab 8.docx
@@ -1,10 +1,10 @@
 
 <file path=word/document.xml><?xml version="1.0" encoding="utf-8"?>
-<w:document xmlns:wpc="http://schemas.microsoft.com/office/word/2010/wordprocessingCanvas" xmlns:cx="http://schemas.microsoft.com/office/drawing/2014/chartex" xmlns:cx1="http://schemas.microsoft.com/office/drawing/2015/9/8/chartex" xmlns:cx2="http://schemas.microsoft.com/office/drawing/2015/10/21/chartex" xmlns:cx3="http://schemas.microsoft.com/office/drawing/2016/5/9/chartex" xmlns:cx4="http://schemas.microsoft.com/office/drawing/2016/5/10/chartex" xmlns:cx5="http://schemas.microsoft.com/office/drawing/2016/5/11/chartex" xmlns:cx6="http://schemas.microsoft.com/office/drawing/2016/5/12/chartex" xmlns:cx7="http://schemas.microsoft.com/office/drawing/2016/5/13/chartex" xmlns:cx8="http://schemas.microsoft.com/office/drawing/2016/5/14/chartex" xmlns:mc="http://schemas.openxmlformats.org/markup-compatibility/2006" xmlns:aink="http://schemas.microsoft.com/office/drawing/2016/ink" xmlns:am3d="http://schemas.microsoft.com/office/drawing/2017/model3d" xmlns:o="urn:schemas-microsoft-com:office:office" xmlns:r="http://schemas.openxmlformats.org/officeDocument/2006/relationships" xmlns:m="http://schemas.openxmlformats.org/officeDocument/2006/math" xmlns:v="urn:schemas-microsoft-com:vml" xmlns:wp14="http://schemas.microsoft.com/office/word/2010/wordprocessingDrawing" xmlns:wp="http://schemas.openxmlformats.org/drawingml/2006/wordprocessingDrawing" xmlns:w10="urn:schemas-microsoft-com:office:word" xmlns:w="http://schemas.openxmlformats.org/wordprocessingml/2006/main" xmlns:w14="http://schemas.microsoft.com/office/word/2010/wordml" xmlns:w15="http://schemas.microsoft.com/office/word/2012/wordml" xmlns:w16cex="http://schemas.microsoft.com/office/word/2018/wordml/cex" xmlns:w16cid="http://schemas.microsoft.com/office/word/2016/wordml/cid" xmlns:w16="http://schemas.microsoft.com/office/word/2018/wordml" xmlns:w16se="http://schemas.microsoft.com/office/word/2015/wordml/symex" xmlns:wpg="http://schemas.microsoft.com/office/word/2010/wordprocessingGroup" xmlns:wpi="http://schemas.microsoft.com/office/word/2010/wordprocessingInk" xmlns:wne="http://schemas.microsoft.com/office/word/2006/wordml" xmlns:wps="http://schemas.microsoft.com/office/word/2010/wordprocessingShape" mc:Ignorable="w14 w15 w16se w16cid w16 w16cex wp14">
+<w:document xmlns:wpc="http://schemas.microsoft.com/office/word/2010/wordprocessingCanvas" xmlns:cx="http://schemas.microsoft.com/office/drawing/2014/chartex" xmlns:cx1="http://schemas.microsoft.com/office/drawing/2015/9/8/chartex" xmlns:cx2="http://schemas.microsoft.com/office/drawing/2015/10/21/chartex" xmlns:cx3="http://schemas.microsoft.com/office/drawing/2016/5/9/chartex" xmlns:cx4="http://schemas.microsoft.com/office/drawing/2016/5/10/chartex" xmlns:cx5="http://schemas.microsoft.com/office/drawing/2016/5/11/chartex" xmlns:cx6="http://schemas.microsoft.com/office/drawing/2016/5/12/chartex" xmlns:cx7="http://schemas.microsoft.com/office/drawing/2016/5/13/chartex" xmlns:cx8="http://schemas.microsoft.com/office/drawing/2016/5/14/chartex" xmlns:mc="http://schemas.openxmlformats.org/markup-compatibility/2006" xmlns:aink="http://schemas.microsoft.com/office/drawing/2016/ink" xmlns:am3d="http://schemas.microsoft.com/office/drawing/2017/model3d" xmlns:o="urn:schemas-microsoft-com:office:office" xmlns:r="http://schemas.openxmlformats.org/officeDocument/2006/relationships" xmlns:m="http://schemas.openxmlformats.org/officeDocument/2006/math" xmlns:v="urn:schemas-microsoft-com:vml" xmlns:wp14="http://schemas.microsoft.com/office/word/2010/wordprocessingDrawing" xmlns:wp="http://schemas.openxmlformats.org/drawingml/2006/wordprocessingDrawing" xmlns:w10="urn:schemas-microsoft-com:office:word" xmlns:w="http://schemas.openxmlformats.org/wordprocessingml/2006/main" xmlns:w14="http://schemas.microsoft.com/office/word/2010/wordml" xmlns:w15="http://schemas.microsoft.com/office/word/2012/wordml" xmlns:w16cex="http://schemas.microsoft.com/office/word/2018/wordml/cex" xmlns:w16cid="http://schemas.microsoft.com/office/word/2016/wordml/cid" xmlns:w16="http://schemas.microsoft.com/office/word/2018/wordml" xmlns:w16sdtdh="http://schemas.microsoft.com/office/word/2020/wordml/sdtdatahash" xmlns:w16se="http://schemas.microsoft.com/office/word/2015/wordml/symex" xmlns:wpg="http://schemas.microsoft.com/office/word/2010/wordprocessingGroup" xmlns:wpi="http://schemas.microsoft.com/office/word/2010/wordprocessingInk" xmlns:wne="http://schemas.microsoft.com/office/word/2006/wordml" xmlns:wps="http://schemas.microsoft.com/office/word/2010/wordprocessingShape" mc:Ignorable="w14 w15 w16se w16cid w16 w16cex w16sdtdh wp14">
   <w:body>
     <w:p>
       <w:pPr>
-        <w:pStyle w:val="Ttulo"/>
+        <w:pStyle w:val="Title"/>
         <w:jc w:val="center"/>
         <w:rPr>
           <w:b/>
@@ -37,7 +37,23 @@
           <w:noProof w:val="0"/>
           <w:lang w:val="es-CO"/>
         </w:rPr>
-        <w:t>Helena Vegalara Correa 201823328</w:t>
+        <w:t xml:space="preserve">Helena </w:t>
+      </w:r>
+      <w:proofErr w:type="spellStart"/>
+      <w:r>
+        <w:rPr>
+          <w:noProof w:val="0"/>
+          <w:lang w:val="es-CO"/>
+        </w:rPr>
+        <w:t>Vegalara</w:t>
+      </w:r>
+      <w:proofErr w:type="spellEnd"/>
+      <w:r>
+        <w:rPr>
+          <w:noProof w:val="0"/>
+          <w:lang w:val="es-CO"/>
+        </w:rPr>
+        <w:t xml:space="preserve"> Correa 201823328</w:t>
       </w:r>
     </w:p>
     <w:p>
@@ -54,12 +70,28 @@
           <w:noProof w:val="0"/>
           <w:lang w:val="es-CO"/>
         </w:rPr>
-        <w:t>Sergio Arango Arango 201921814</w:t>
+        <w:t xml:space="preserve">Sergio Arango </w:t>
+      </w:r>
+      <w:proofErr w:type="spellStart"/>
+      <w:r>
+        <w:rPr>
+          <w:noProof w:val="0"/>
+          <w:lang w:val="es-CO"/>
+        </w:rPr>
+        <w:t>Arango</w:t>
+      </w:r>
+      <w:proofErr w:type="spellEnd"/>
+      <w:r>
+        <w:rPr>
+          <w:noProof w:val="0"/>
+          <w:lang w:val="es-CO"/>
+        </w:rPr>
+        <w:t xml:space="preserve"> 201921814</w:t>
       </w:r>
     </w:p>
     <w:p>
       <w:pPr>
-        <w:pStyle w:val="Ttulo1"/>
+        <w:pStyle w:val="Heading1"/>
         <w:rPr>
           <w:b/>
           <w:bCs/>
@@ -79,7 +111,7 @@
     </w:p>
     <w:p>
       <w:pPr>
-        <w:pStyle w:val="Prrafodelista"/>
+        <w:pStyle w:val="ListParagraph"/>
         <w:numPr>
           <w:ilvl w:val="0"/>
           <w:numId w:val="12"/>
@@ -101,7 +133,7 @@
     </w:p>
     <w:p>
       <w:pPr>
-        <w:pStyle w:val="Prrafodelista"/>
+        <w:pStyle w:val="ListParagraph"/>
         <w:spacing w:after="0"/>
         <w:jc w:val="both"/>
         <w:rPr>
@@ -114,12 +146,19 @@
           <w:rFonts w:ascii="Dax-Regular" w:hAnsi="Dax-Regular"/>
           <w:lang w:val="es-CO"/>
         </w:rPr>
-        <w:t>La relación entre el tamaño del árbol (número de elementos del árbol) y su altura es que el número de elementos está dado por el número de niveles que tiene el árbol, dado que tiene que haber por lo menos un elemento en cada nivel que tenga el árbol. Están ligados en el sentido de que cada nivel de la altura del árbol contiene la totalidad de los elementos del mismo (size).</w:t>
+        <w:t xml:space="preserve">La relación entre el tamaño del árbol (número de elementos del árbol) y su altura es que el número de elementos está dado por el número de niveles que tiene el árbol, dado que tiene que haber por lo menos un elemento en cada nivel que tenga el árbol. </w:t>
+      </w:r>
+      <w:r>
+        <w:rPr>
+          <w:rFonts w:ascii="Dax-Regular" w:hAnsi="Dax-Regular"/>
+          <w:lang w:val="es-CO"/>
+        </w:rPr>
+        <w:t>Si el árbol está balanceado, su altura es aproximadamente Log(N) donde N es su tamaño.</w:t>
       </w:r>
     </w:p>
     <w:p>
       <w:pPr>
-        <w:pStyle w:val="Prrafodelista"/>
+        <w:pStyle w:val="ListParagraph"/>
         <w:spacing w:after="0"/>
         <w:jc w:val="both"/>
         <w:rPr>
@@ -130,7 +169,7 @@
     </w:p>
     <w:p>
       <w:pPr>
-        <w:pStyle w:val="Prrafodelista"/>
+        <w:pStyle w:val="ListParagraph"/>
         <w:numPr>
           <w:ilvl w:val="0"/>
           <w:numId w:val="12"/>
@@ -152,7 +191,7 @@
     </w:p>
     <w:p>
       <w:pPr>
-        <w:pStyle w:val="Prrafodelista"/>
+        <w:pStyle w:val="ListParagraph"/>
         <w:jc w:val="both"/>
         <w:rPr>
           <w:rFonts w:ascii="Dax-Regular" w:hAnsi="Dax-Regular"/>
@@ -204,7 +243,7 @@
     </w:p>
     <w:p>
       <w:pPr>
-        <w:pStyle w:val="Prrafodelista"/>
+        <w:pStyle w:val="ListParagraph"/>
         <w:rPr>
           <w:rFonts w:ascii="Dax-Regular" w:hAnsi="Dax-Regular"/>
           <w:lang w:val="es-CO"/>
@@ -213,7 +252,7 @@
     </w:p>
     <w:p>
       <w:pPr>
-        <w:pStyle w:val="Prrafodelista"/>
+        <w:pStyle w:val="ListParagraph"/>
         <w:numPr>
           <w:ilvl w:val="0"/>
           <w:numId w:val="12"/>
@@ -235,7 +274,7 @@
     </w:p>
     <w:p>
       <w:pPr>
-        <w:pStyle w:val="Prrafodelista"/>
+        <w:pStyle w:val="ListParagraph"/>
         <w:rPr>
           <w:lang w:val="es-CO"/>
         </w:rPr>
@@ -253,44 +292,228 @@
         </w:rPr>
         <w:t xml:space="preserve"> </w:t>
       </w:r>
+      <w:proofErr w:type="spellStart"/>
       <w:r>
         <w:rPr>
           <w:b/>
           <w:bCs/>
           <w:lang w:val="es-CO"/>
         </w:rPr>
-        <w:t>getValue()</w:t>
-      </w:r>
-      <w:r>
-        <w:rPr>
-          <w:lang w:val="es-CO"/>
-        </w:rPr>
-        <w:t>. Sin embargo, para obtener la información final deseada (</w:t>
-      </w:r>
-      <w:r>
-        <w:rPr>
-          <w:lang w:val="es-CO"/>
-        </w:rPr>
-        <w:t xml:space="preserve">número de crímenes entre las fechas) se utiliza la operación </w:t>
-      </w:r>
+        <w:t>om.values</w:t>
+      </w:r>
+      <w:proofErr w:type="spellEnd"/>
       <w:r>
         <w:rPr>
           <w:b/>
           <w:bCs/>
           <w:lang w:val="es-CO"/>
         </w:rPr>
-        <w:t>size()</w:t>
-      </w:r>
-      <w:r>
-        <w:rPr>
-          <w:lang w:val="es-CO"/>
-        </w:rPr>
-        <w:t>, dado que esta retorna los elementos que se encuentran en esa lista.</w:t>
+        <w:t>(</w:t>
+      </w:r>
+      <w:proofErr w:type="spellStart"/>
+      <w:r>
+        <w:rPr>
+          <w:b/>
+          <w:bCs/>
+          <w:lang w:val="es-CO"/>
+        </w:rPr>
+        <w:t>ordered</w:t>
+      </w:r>
+      <w:proofErr w:type="spellEnd"/>
+      <w:r>
+        <w:rPr>
+          <w:b/>
+          <w:bCs/>
+          <w:lang w:val="es-CO"/>
+        </w:rPr>
+        <w:t xml:space="preserve"> </w:t>
+      </w:r>
+      <w:proofErr w:type="spellStart"/>
+      <w:r>
+        <w:rPr>
+          <w:b/>
+          <w:bCs/>
+          <w:lang w:val="es-CO"/>
+        </w:rPr>
+        <w:t>map</w:t>
+      </w:r>
+      <w:proofErr w:type="spellEnd"/>
+      <w:r>
+        <w:rPr>
+          <w:b/>
+          <w:bCs/>
+          <w:lang w:val="es-CO"/>
+        </w:rPr>
+        <w:t xml:space="preserve">, </w:t>
+      </w:r>
+      <w:proofErr w:type="spellStart"/>
+      <w:r>
+        <w:rPr>
+          <w:b/>
+          <w:bCs/>
+          <w:lang w:val="es-CO"/>
+        </w:rPr>
+        <w:t>llave_min</w:t>
+      </w:r>
+      <w:proofErr w:type="spellEnd"/>
+      <w:r>
+        <w:rPr>
+          <w:b/>
+          <w:bCs/>
+          <w:lang w:val="es-CO"/>
+        </w:rPr>
+        <w:t xml:space="preserve">, </w:t>
+      </w:r>
+      <w:proofErr w:type="spellStart"/>
+      <w:r>
+        <w:rPr>
+          <w:b/>
+          <w:bCs/>
+          <w:lang w:val="es-CO"/>
+        </w:rPr>
+        <w:t>llave_max</w:t>
+      </w:r>
+      <w:proofErr w:type="spellEnd"/>
+      <w:r>
+        <w:rPr>
+          <w:b/>
+          <w:bCs/>
+          <w:lang w:val="es-CO"/>
+        </w:rPr>
+        <w:t>)</w:t>
+      </w:r>
+      <w:r>
+        <w:rPr>
+          <w:lang w:val="es-CO"/>
+        </w:rPr>
+        <w:t xml:space="preserve"> </w:t>
+      </w:r>
+      <w:r>
+        <w:rPr>
+          <w:lang w:val="es-CO"/>
+        </w:rPr>
+        <w:t xml:space="preserve">(del TAD </w:t>
+      </w:r>
+      <w:proofErr w:type="spellStart"/>
+      <w:r>
+        <w:rPr>
+          <w:lang w:val="es-CO"/>
+        </w:rPr>
+        <w:t>Ordered</w:t>
+      </w:r>
+      <w:proofErr w:type="spellEnd"/>
+      <w:r>
+        <w:rPr>
+          <w:lang w:val="es-CO"/>
+        </w:rPr>
+        <w:t xml:space="preserve"> </w:t>
+      </w:r>
+      <w:proofErr w:type="spellStart"/>
+      <w:r>
+        <w:rPr>
+          <w:lang w:val="es-CO"/>
+        </w:rPr>
+        <w:t>Map</w:t>
+      </w:r>
+      <w:proofErr w:type="spellEnd"/>
+      <w:r>
+        <w:rPr>
+          <w:lang w:val="es-CO"/>
+        </w:rPr>
+        <w:t>)</w:t>
+      </w:r>
+      <w:r>
+        <w:rPr>
+          <w:lang w:val="es-CO"/>
+        </w:rPr>
+        <w:t xml:space="preserve">. Esta función recibe un mapa ordenado, y dos llaves: primero la menor de las dos y luego la mayor. La función entonces retorna los valores tales que su llave está contenida en el intervalo inclusivo (o “cerrado”) definido por las dos fechas. </w:t>
+      </w:r>
+      <w:r>
+        <w:rPr>
+          <w:lang w:val="es-CO"/>
+        </w:rPr>
+        <w:t>Sin embargo</w:t>
+      </w:r>
+      <w:r>
+        <w:rPr>
+          <w:lang w:val="es-CO"/>
+        </w:rPr>
+        <w:t>, luego en esta funcionalidad del programa</w:t>
+      </w:r>
+      <w:r>
+        <w:rPr>
+          <w:lang w:val="es-CO"/>
+        </w:rPr>
+        <w:t xml:space="preserve"> para obtener la información final deseada (</w:t>
+      </w:r>
+      <w:r>
+        <w:rPr>
+          <w:lang w:val="es-CO"/>
+        </w:rPr>
+        <w:t xml:space="preserve">número de crímenes entre las fechas) se utiliza la operación </w:t>
+      </w:r>
+      <w:proofErr w:type="spellStart"/>
+      <w:r>
+        <w:rPr>
+          <w:b/>
+          <w:bCs/>
+          <w:lang w:val="es-CO"/>
+        </w:rPr>
+        <w:t>lt.</w:t>
+      </w:r>
+      <w:r>
+        <w:rPr>
+          <w:b/>
+          <w:bCs/>
+          <w:lang w:val="es-CO"/>
+        </w:rPr>
+        <w:t>size</w:t>
+      </w:r>
+      <w:proofErr w:type="spellEnd"/>
+      <w:r>
+        <w:rPr>
+          <w:b/>
+          <w:bCs/>
+          <w:lang w:val="es-CO"/>
+        </w:rPr>
+        <w:t>()</w:t>
+      </w:r>
+      <w:r>
+        <w:rPr>
+          <w:b/>
+          <w:bCs/>
+          <w:lang w:val="es-CO"/>
+        </w:rPr>
+        <w:t xml:space="preserve"> </w:t>
+      </w:r>
+      <w:r>
+        <w:rPr>
+          <w:lang w:val="es-CO"/>
+        </w:rPr>
+        <w:t>(del TAD Lista)</w:t>
+      </w:r>
+      <w:r>
+        <w:rPr>
+          <w:lang w:val="es-CO"/>
+        </w:rPr>
+        <w:t>,</w:t>
+      </w:r>
+      <w:r>
+        <w:rPr>
+          <w:lang w:val="es-CO"/>
+        </w:rPr>
+        <w:t xml:space="preserve"> </w:t>
+      </w:r>
+      <w:r>
+        <w:rPr>
+          <w:lang w:val="es-CO"/>
+        </w:rPr>
+        <w:t>dado que esta retorna los elementos que se encuentran en esa lista.</w:t>
       </w:r>
     </w:p>
     <w:p>
       <w:pPr>
-        <w:pStyle w:val="Prrafodelista"/>
+        <w:pStyle w:val="ListParagraph"/>
         <w:spacing w:after="0"/>
         <w:jc w:val="both"/>
         <w:rPr>
@@ -310,7 +533,7 @@
 </file>
 
 <file path=word/numbering.xml><?xml version="1.0" encoding="utf-8"?>
-<w:numbering xmlns:wpc="http://schemas.microsoft.com/office/word/2010/wordprocessingCanvas" xmlns:cx="http://schemas.microsoft.com/office/drawing/2014/chartex" xmlns:cx1="http://schemas.microsoft.com/office/drawing/2015/9/8/chartex" xmlns:cx2="http://schemas.microsoft.com/office/drawing/2015/10/21/chartex" xmlns:cx3="http://schemas.microsoft.com/office/drawing/2016/5/9/chartex" xmlns:cx4="http://schemas.microsoft.com/office/drawing/2016/5/10/chartex" xmlns:cx5="http://schemas.microsoft.com/office/drawing/2016/5/11/chartex" xmlns:cx6="http://schemas.microsoft.com/office/drawing/2016/5/12/chartex" xmlns:cx7="http://schemas.microsoft.com/office/drawing/2016/5/13/chartex" xmlns:cx8="http://schemas.microsoft.com/office/drawing/2016/5/14/chartex" xmlns:mc="http://schemas.openxmlformats.org/markup-compatibility/2006" xmlns:aink="http://schemas.microsoft.com/office/drawing/2016/ink" xmlns:am3d="http://schemas.microsoft.com/office/drawing/2017/model3d" xmlns:o="urn:schemas-microsoft-com:office:office" xmlns:r="http://schemas.openxmlformats.org/officeDocument/2006/relationships" xmlns:m="http://schemas.openxmlformats.org/officeDocument/2006/math" xmlns:v="urn:schemas-microsoft-com:vml" xmlns:wp14="http://schemas.microsoft.com/office/word/2010/wordprocessingDrawing" xmlns:wp="http://schemas.openxmlformats.org/drawingml/2006/wordprocessingDrawing" xmlns:w10="urn:schemas-microsoft-com:office:word" xmlns:w="http://schemas.openxmlformats.org/wordprocessingml/2006/main" xmlns:w14="http://schemas.microsoft.com/office/word/2010/wordml" xmlns:w15="http://schemas.microsoft.com/office/word/2012/wordml" xmlns:w16cex="http://schemas.microsoft.com/office/word/2018/wordml/cex" xmlns:w16cid="http://schemas.microsoft.com/office/word/2016/wordml/cid" xmlns:w16="http://schemas.microsoft.com/office/word/2018/wordml" xmlns:w16se="http://schemas.microsoft.com/office/word/2015/wordml/symex" xmlns:wpg="http://schemas.microsoft.com/office/word/2010/wordprocessingGroup" xmlns:wpi="http://schemas.microsoft.com/office/word/2010/wordprocessingInk" xmlns:wne="http://schemas.microsoft.com/office/word/2006/wordml" xmlns:wps="http://schemas.microsoft.com/office/word/2010/wordprocessingShape" mc:Ignorable="w14 w15 w16se w16cid w16 w16cex wp14">
+<w:numbering xmlns:wpc="http://schemas.microsoft.com/office/word/2010/wordprocessingCanvas" xmlns:cx="http://schemas.microsoft.com/office/drawing/2014/chartex" xmlns:cx1="http://schemas.microsoft.com/office/drawing/2015/9/8/chartex" xmlns:cx2="http://schemas.microsoft.com/office/drawing/2015/10/21/chartex" xmlns:cx3="http://schemas.microsoft.com/office/drawing/2016/5/9/chartex" xmlns:cx4="http://schemas.microsoft.com/office/drawing/2016/5/10/chartex" xmlns:cx5="http://schemas.microsoft.com/office/drawing/2016/5/11/chartex" xmlns:cx6="http://schemas.microsoft.com/office/drawing/2016/5/12/chartex" xmlns:cx7="http://schemas.microsoft.com/office/drawing/2016/5/13/chartex" xmlns:cx8="http://schemas.microsoft.com/office/drawing/2016/5/14/chartex" xmlns:mc="http://schemas.openxmlformats.org/markup-compatibility/2006" xmlns:aink="http://schemas.microsoft.com/office/drawing/2016/ink" xmlns:am3d="http://schemas.microsoft.com/office/drawing/2017/model3d" xmlns:o="urn:schemas-microsoft-com:office:office" xmlns:r="http://schemas.openxmlformats.org/officeDocument/2006/relationships" xmlns:m="http://schemas.openxmlformats.org/officeDocument/2006/math" xmlns:v="urn:schemas-microsoft-com:vml" xmlns:wp14="http://schemas.microsoft.com/office/word/2010/wordprocessingDrawing" xmlns:wp="http://schemas.openxmlformats.org/drawingml/2006/wordprocessingDrawing" xmlns:w10="urn:schemas-microsoft-com:office:word" xmlns:w="http://schemas.openxmlformats.org/wordprocessingml/2006/main" xmlns:w14="http://schemas.microsoft.com/office/word/2010/wordml" xmlns:w15="http://schemas.microsoft.com/office/word/2012/wordml" xmlns:w16cex="http://schemas.microsoft.com/office/word/2018/wordml/cex" xmlns:w16cid="http://schemas.microsoft.com/office/word/2016/wordml/cid" xmlns:w16="http://schemas.microsoft.com/office/word/2018/wordml" xmlns:w16sdtdh="http://schemas.microsoft.com/office/word/2020/wordml/sdtdatahash" xmlns:w16se="http://schemas.microsoft.com/office/word/2015/wordml/symex" xmlns:wpg="http://schemas.microsoft.com/office/word/2010/wordprocessingGroup" xmlns:wpi="http://schemas.microsoft.com/office/word/2010/wordprocessingInk" xmlns:wne="http://schemas.microsoft.com/office/word/2006/wordml" xmlns:wps="http://schemas.microsoft.com/office/word/2010/wordprocessingShape" mc:Ignorable="w14 w15 w16se w16cid w16 w16cex w16sdtdh wp14">
   <w:abstractNum w:abstractNumId="0" w15:restartNumberingAfterBreak="0">
     <w:nsid w:val="00F45053"/>
     <w:multiLevelType w:val="hybridMultilevel"/>
@@ -1545,7 +1768,7 @@
 </file>
 
 <file path=word/styles.xml><?xml version="1.0" encoding="utf-8"?>
-<w:styles xmlns:mc="http://schemas.openxmlformats.org/markup-compatibility/2006" xmlns:r="http://schemas.openxmlformats.org/officeDocument/2006/relationships" xmlns:w="http://schemas.openxmlformats.org/wordprocessingml/2006/main" xmlns:w14="http://schemas.microsoft.com/office/word/2010/wordml" xmlns:w15="http://schemas.microsoft.com/office/word/2012/wordml" xmlns:w16cex="http://schemas.microsoft.com/office/word/2018/wordml/cex" xmlns:w16cid="http://schemas.microsoft.com/office/word/2016/wordml/cid" xmlns:w16="http://schemas.microsoft.com/office/word/2018/wordml" xmlns:w16se="http://schemas.microsoft.com/office/word/2015/wordml/symex" mc:Ignorable="w14 w15 w16se w16cid w16 w16cex">
+<w:styles xmlns:mc="http://schemas.openxmlformats.org/markup-compatibility/2006" xmlns:r="http://schemas.openxmlformats.org/officeDocument/2006/relationships" xmlns:w="http://schemas.openxmlformats.org/wordprocessingml/2006/main" xmlns:w14="http://schemas.microsoft.com/office/word/2010/wordml" xmlns:w15="http://schemas.microsoft.com/office/word/2012/wordml" xmlns:w16cex="http://schemas.microsoft.com/office/word/2018/wordml/cex" xmlns:w16cid="http://schemas.microsoft.com/office/word/2016/wordml/cid" xmlns:w16="http://schemas.microsoft.com/office/word/2018/wordml" xmlns:w16sdtdh="http://schemas.microsoft.com/office/word/2020/wordml/sdtdatahash" xmlns:w16se="http://schemas.microsoft.com/office/word/2015/wordml/symex" mc:Ignorable="w14 w15 w16se w16cid w16 w16cex w16sdtdh">
   <w:docDefaults>
     <w:rPrDefault>
       <w:rPr>
@@ -1947,11 +2170,11 @@
       <w:noProof/>
     </w:rPr>
   </w:style>
-  <w:style w:type="paragraph" w:styleId="Ttulo1">
+  <w:style w:type="paragraph" w:styleId="Heading1">
     <w:name w:val="heading 1"/>
     <w:basedOn w:val="Normal"/>
     <w:next w:val="Normal"/>
-    <w:link w:val="Ttulo1Car"/>
+    <w:link w:val="Heading1Char"/>
     <w:uiPriority w:val="9"/>
     <w:qFormat/>
     <w:rsid w:val="003C0715"/>
@@ -1968,11 +2191,11 @@
       <w:szCs w:val="32"/>
     </w:rPr>
   </w:style>
-  <w:style w:type="paragraph" w:styleId="Ttulo2">
+  <w:style w:type="paragraph" w:styleId="Heading2">
     <w:name w:val="heading 2"/>
     <w:basedOn w:val="Normal"/>
     <w:next w:val="Normal"/>
-    <w:link w:val="Ttulo2Car"/>
+    <w:link w:val="Heading2Char"/>
     <w:uiPriority w:val="9"/>
     <w:unhideWhenUsed/>
     <w:qFormat/>
@@ -1990,12 +2213,13 @@
       <w:szCs w:val="26"/>
     </w:rPr>
   </w:style>
-  <w:style w:type="character" w:default="1" w:styleId="Fuentedeprrafopredeter">
+  <w:style w:type="character" w:default="1" w:styleId="DefaultParagraphFont">
     <w:name w:val="Default Paragraph Font"/>
     <w:uiPriority w:val="1"/>
+    <w:semiHidden/>
     <w:unhideWhenUsed/>
   </w:style>
-  <w:style w:type="table" w:default="1" w:styleId="Tablanormal">
+  <w:style w:type="table" w:default="1" w:styleId="TableNormal">
     <w:name w:val="Normal Table"/>
     <w:uiPriority w:val="99"/>
     <w:semiHidden/>
@@ -2010,17 +2234,17 @@
       </w:tblCellMar>
     </w:tblPr>
   </w:style>
-  <w:style w:type="numbering" w:default="1" w:styleId="Sinlista">
+  <w:style w:type="numbering" w:default="1" w:styleId="NoList">
     <w:name w:val="No List"/>
     <w:uiPriority w:val="99"/>
     <w:semiHidden/>
     <w:unhideWhenUsed/>
   </w:style>
-  <w:style w:type="paragraph" w:styleId="Ttulo">
+  <w:style w:type="paragraph" w:styleId="Title">
     <w:name w:val="Title"/>
     <w:basedOn w:val="Normal"/>
     <w:next w:val="Normal"/>
-    <w:link w:val="TtuloCar"/>
+    <w:link w:val="TitleChar"/>
     <w:uiPriority w:val="10"/>
     <w:qFormat/>
     <w:rsid w:val="00BA3B38"/>
@@ -2036,10 +2260,10 @@
       <w:szCs w:val="56"/>
     </w:rPr>
   </w:style>
-  <w:style w:type="character" w:customStyle="1" w:styleId="TtuloCar">
-    <w:name w:val="Título Car"/>
-    <w:basedOn w:val="Fuentedeprrafopredeter"/>
-    <w:link w:val="Ttulo"/>
+  <w:style w:type="character" w:customStyle="1" w:styleId="TitleChar">
+    <w:name w:val="Title Char"/>
+    <w:basedOn w:val="DefaultParagraphFont"/>
+    <w:link w:val="Title"/>
     <w:uiPriority w:val="10"/>
     <w:rsid w:val="00BA3B38"/>
     <w:rPr>
@@ -2051,7 +2275,7 @@
       <w:szCs w:val="56"/>
     </w:rPr>
   </w:style>
-  <w:style w:type="paragraph" w:styleId="Prrafodelista">
+  <w:style w:type="paragraph" w:styleId="ListParagraph">
     <w:name w:val="List Paragraph"/>
     <w:basedOn w:val="Normal"/>
     <w:uiPriority w:val="34"/>
@@ -2065,9 +2289,9 @@
       <w:noProof w:val="0"/>
     </w:rPr>
   </w:style>
-  <w:style w:type="character" w:styleId="Refdecomentario">
+  <w:style w:type="character" w:styleId="CommentReference">
     <w:name w:val="annotation reference"/>
-    <w:basedOn w:val="Fuentedeprrafopredeter"/>
+    <w:basedOn w:val="DefaultParagraphFont"/>
     <w:uiPriority w:val="99"/>
     <w:semiHidden/>
     <w:unhideWhenUsed/>
@@ -2077,10 +2301,10 @@
       <w:szCs w:val="16"/>
     </w:rPr>
   </w:style>
-  <w:style w:type="paragraph" w:styleId="Textocomentario">
+  <w:style w:type="paragraph" w:styleId="CommentText">
     <w:name w:val="annotation text"/>
     <w:basedOn w:val="Normal"/>
-    <w:link w:val="TextocomentarioCar"/>
+    <w:link w:val="CommentTextChar"/>
     <w:uiPriority w:val="99"/>
     <w:semiHidden/>
     <w:unhideWhenUsed/>
@@ -2094,10 +2318,10 @@
       <w:szCs w:val="20"/>
     </w:rPr>
   </w:style>
-  <w:style w:type="character" w:customStyle="1" w:styleId="TextocomentarioCar">
-    <w:name w:val="Texto comentario Car"/>
-    <w:basedOn w:val="Fuentedeprrafopredeter"/>
-    <w:link w:val="Textocomentario"/>
+  <w:style w:type="character" w:customStyle="1" w:styleId="CommentTextChar">
+    <w:name w:val="Comment Text Char"/>
+    <w:basedOn w:val="DefaultParagraphFont"/>
+    <w:link w:val="CommentText"/>
     <w:uiPriority w:val="99"/>
     <w:semiHidden/>
     <w:rsid w:val="00A442AC"/>
@@ -2106,7 +2330,7 @@
       <w:szCs w:val="20"/>
     </w:rPr>
   </w:style>
-  <w:style w:type="paragraph" w:styleId="Descripcin">
+  <w:style w:type="paragraph" w:styleId="Caption">
     <w:name w:val="caption"/>
     <w:basedOn w:val="Normal"/>
     <w:next w:val="Normal"/>
@@ -2126,9 +2350,9 @@
       <w:szCs w:val="18"/>
     </w:rPr>
   </w:style>
-  <w:style w:type="table" w:styleId="Tabladecuadrcula2">
+  <w:style w:type="table" w:styleId="GridTable2">
     <w:name w:val="Grid Table 2"/>
-    <w:basedOn w:val="Tablanormal"/>
+    <w:basedOn w:val="TableNormal"/>
     <w:uiPriority w:val="47"/>
     <w:rsid w:val="00076EA8"/>
     <w:pPr>
@@ -2201,10 +2425,10 @@
       </w:tcPr>
     </w:tblStylePr>
   </w:style>
-  <w:style w:type="character" w:customStyle="1" w:styleId="Ttulo1Car">
-    <w:name w:val="Título 1 Car"/>
-    <w:basedOn w:val="Fuentedeprrafopredeter"/>
-    <w:link w:val="Ttulo1"/>
+  <w:style w:type="character" w:customStyle="1" w:styleId="Heading1Char">
+    <w:name w:val="Heading 1 Char"/>
+    <w:basedOn w:val="DefaultParagraphFont"/>
+    <w:link w:val="Heading1"/>
     <w:uiPriority w:val="9"/>
     <w:rsid w:val="003C0715"/>
     <w:rPr>
@@ -2215,10 +2439,10 @@
       <w:szCs w:val="32"/>
     </w:rPr>
   </w:style>
-  <w:style w:type="character" w:customStyle="1" w:styleId="Ttulo2Car">
-    <w:name w:val="Título 2 Car"/>
-    <w:basedOn w:val="Fuentedeprrafopredeter"/>
-    <w:link w:val="Ttulo2"/>
+  <w:style w:type="character" w:customStyle="1" w:styleId="Heading2Char">
+    <w:name w:val="Heading 2 Char"/>
+    <w:basedOn w:val="DefaultParagraphFont"/>
+    <w:link w:val="Heading2"/>
     <w:uiPriority w:val="9"/>
     <w:rsid w:val="003C0715"/>
     <w:rPr>
@@ -2528,12 +2752,9 @@
 </file>
 
 <file path=customXml/item1.xml><?xml version="1.0" encoding="utf-8"?>
-<?mso-contentType ?>
-<FormTemplates xmlns="http://schemas.microsoft.com/sharepoint/v3/contenttype/forms">
-  <Display>DocumentLibraryForm</Display>
-  <Edit>DocumentLibraryForm</Edit>
-  <New>DocumentLibraryForm</New>
-</FormTemplates>
+<p:properties xmlns:p="http://schemas.microsoft.com/office/2006/metadata/properties" xmlns:xsi="http://www.w3.org/2001/XMLSchema-instance" xmlns:pc="http://schemas.microsoft.com/office/infopath/2007/PartnerControls">
+  <documentManagement/>
+</p:properties>
 </file>
 
 <file path=customXml/item2.xml><?xml version="1.0" encoding="utf-8"?>
@@ -2748,15 +2969,19 @@
 </file>
 
 <file path=customXml/item3.xml><?xml version="1.0" encoding="utf-8"?>
-<p:properties xmlns:p="http://schemas.microsoft.com/office/2006/metadata/properties" xmlns:xsi="http://www.w3.org/2001/XMLSchema-instance" xmlns:pc="http://schemas.microsoft.com/office/infopath/2007/PartnerControls">
-  <documentManagement/>
-</p:properties>
+<?mso-contentType ?>
+<FormTemplates xmlns="http://schemas.microsoft.com/sharepoint/v3/contenttype/forms">
+  <Display>DocumentLibraryForm</Display>
+  <Edit>DocumentLibraryForm</Edit>
+  <New>DocumentLibraryForm</New>
+</FormTemplates>
 </file>
 
 <file path=customXml/itemProps1.xml><?xml version="1.0" encoding="utf-8"?>
-<ds:datastoreItem xmlns:ds="http://schemas.openxmlformats.org/officeDocument/2006/customXml" ds:itemID="{1F59EA8B-1FA8-40D2-A8B0-61B9CE1E4579}">
+<ds:datastoreItem xmlns:ds="http://schemas.openxmlformats.org/officeDocument/2006/customXml" ds:itemID="{8542EACB-7939-45C8-99C3-B6897CA7A7EF}">
   <ds:schemaRefs>
-    <ds:schemaRef ds:uri="http://schemas.microsoft.com/sharepoint/v3/contenttype/forms"/>
+    <ds:schemaRef ds:uri="http://schemas.microsoft.com/office/2006/metadata/properties"/>
+    <ds:schemaRef ds:uri="http://schemas.microsoft.com/office/infopath/2007/PartnerControls"/>
   </ds:schemaRefs>
 </ds:datastoreItem>
 </file>
@@ -2781,10 +3006,9 @@
 </file>
 
 <file path=customXml/itemProps3.xml><?xml version="1.0" encoding="utf-8"?>
-<ds:datastoreItem xmlns:ds="http://schemas.openxmlformats.org/officeDocument/2006/customXml" ds:itemID="{8542EACB-7939-45C8-99C3-B6897CA7A7EF}">
+<ds:datastoreItem xmlns:ds="http://schemas.openxmlformats.org/officeDocument/2006/customXml" ds:itemID="{1F59EA8B-1FA8-40D2-A8B0-61B9CE1E4579}">
   <ds:schemaRefs>
-    <ds:schemaRef ds:uri="http://schemas.microsoft.com/office/2006/metadata/properties"/>
-    <ds:schemaRef ds:uri="http://schemas.microsoft.com/office/infopath/2007/PartnerControls"/>
+    <ds:schemaRef ds:uri="http://schemas.microsoft.com/sharepoint/v3/contenttype/forms"/>
   </ds:schemaRefs>
 </ds:datastoreItem>
 </file>
</xml_diff>